<commit_message>
Finished basic documents with tranzit. Storing all data in BasicDocumentRegistry table, with migration old data to it. Then dropping old tables GivenCertificate and Tranzit.
</commit_message>
<xml_diff>
--- a/templates/DocumentTransit.docx
+++ b/templates/DocumentTransit.docx
@@ -1,6 +1,6 @@
 
 <file path=word/document.xml><?xml version="1.0" encoding="utf-8"?>
-<w:document xmlns:wpc="http://schemas.microsoft.com/office/word/2010/wordprocessingCanvas" xmlns:mc="http://schemas.openxmlformats.org/markup-compatibility/2006" xmlns:o="urn:schemas-microsoft-com:office:office" xmlns:r="http://schemas.openxmlformats.org/officeDocument/2006/relationships" xmlns:m="http://schemas.openxmlformats.org/officeDocument/2006/math" xmlns:v="urn:schemas-microsoft-com:vml" xmlns:wp14="http://schemas.microsoft.com/office/word/2010/wordprocessingDrawing" xmlns:wp="http://schemas.openxmlformats.org/drawingml/2006/wordprocessingDrawing" xmlns:w10="urn:schemas-microsoft-com:office:word" xmlns:w="http://schemas.openxmlformats.org/wordprocessingml/2006/main" xmlns:w14="http://schemas.microsoft.com/office/word/2010/wordml" xmlns:w15="http://schemas.microsoft.com/office/word/2012/wordml" xmlns:wpg="http://schemas.microsoft.com/office/word/2010/wordprocessingGroup" xmlns:wpi="http://schemas.microsoft.com/office/word/2010/wordprocessingInk" xmlns:wne="http://schemas.microsoft.com/office/word/2006/wordml" xmlns:wps="http://schemas.microsoft.com/office/word/2010/wordprocessingShape" mc:Ignorable="w14 w15 wp14">
+<w:document xmlns:wpc="http://schemas.microsoft.com/office/word/2010/wordprocessingCanvas" xmlns:mc="http://schemas.openxmlformats.org/markup-compatibility/2006" xmlns:o="urn:schemas-microsoft-com:office:office" xmlns:r="http://schemas.openxmlformats.org/officeDocument/2006/relationships" xmlns:m="http://schemas.openxmlformats.org/officeDocument/2006/math" xmlns:v="urn:schemas-microsoft-com:vml" xmlns:wp14="http://schemas.microsoft.com/office/word/2010/wordprocessingDrawing" xmlns:wp="http://schemas.openxmlformats.org/drawingml/2006/wordprocessingDrawing" xmlns:w10="urn:schemas-microsoft-com:office:word" xmlns:w="http://schemas.openxmlformats.org/wordprocessingml/2006/main" xmlns:w14="http://schemas.microsoft.com/office/word/2010/wordml" xmlns:wpg="http://schemas.microsoft.com/office/word/2010/wordprocessingGroup" xmlns:wpi="http://schemas.microsoft.com/office/word/2010/wordprocessingInk" xmlns:wne="http://schemas.microsoft.com/office/word/2006/wordml" xmlns:wps="http://schemas.microsoft.com/office/word/2010/wordprocessingShape" mc:Ignorable="w14 wp14">
   <w:body>
     <w:tbl>
       <w:tblPr>
@@ -20,11 +20,6 @@
         <w:gridCol w:w="1843"/>
       </w:tblGrid>
       <w:tr>
-        <w:tblPrEx>
-          <w:tblCellMar>
-            <w:bottom w:w="0" w:type="dxa"/>
-          </w:tblCellMar>
-        </w:tblPrEx>
         <w:trPr>
           <w:trHeight w:val="1510"/>
         </w:trPr>
@@ -40,8 +35,6 @@
             </w:tcMar>
           </w:tcPr>
           <w:p>
-            <w:bookmarkStart w:id="0" w:name="_GoBack"/>
-            <w:bookmarkEnd w:id="0"/>
             <w:r>
               <w:rPr>
                 <w:noProof/>
@@ -65,7 +58,7 @@
                           </pic:cNvPicPr>
                         </pic:nvPicPr>
                         <pic:blipFill>
-                          <a:blip r:embed="rId4" cstate="print">
+                          <a:blip r:embed="rId5" cstate="print">
                             <a:extLst>
                               <a:ext uri="{28A0092B-C50C-407E-A947-70E740481C1C}">
                                 <a14:useLocalDpi xmlns:a14="http://schemas.microsoft.com/office/drawing/2010/main" val="0"/>
@@ -214,11 +207,6 @@
         </w:tc>
       </w:tr>
       <w:tr>
-        <w:tblPrEx>
-          <w:tblCellMar>
-            <w:bottom w:w="0" w:type="dxa"/>
-          </w:tblCellMar>
-        </w:tblPrEx>
         <w:trPr>
           <w:cantSplit/>
           <w:trHeight w:val="252"/>
@@ -263,11 +251,6 @@
         </w:tc>
       </w:tr>
       <w:tr>
-        <w:tblPrEx>
-          <w:tblCellMar>
-            <w:bottom w:w="0" w:type="dxa"/>
-          </w:tblCellMar>
-        </w:tblPrEx>
         <w:trPr>
           <w:cantSplit/>
           <w:trHeight w:val="218"/>
@@ -362,11 +345,6 @@
         </w:tc>
       </w:tr>
       <w:tr>
-        <w:tblPrEx>
-          <w:tblCellMar>
-            <w:bottom w:w="0" w:type="dxa"/>
-          </w:tblCellMar>
-        </w:tblPrEx>
         <w:trPr>
           <w:cantSplit/>
           <w:trHeight w:val="285"/>
@@ -451,6 +429,8 @@
               </w:rPr>
               <w:t>государственно-административных</w:t>
             </w:r>
+            <w:bookmarkStart w:id="0" w:name="_GoBack"/>
+            <w:bookmarkEnd w:id="0"/>
           </w:p>
           <w:p>
             <w:pPr>
@@ -546,11 +526,6 @@
         </w:tc>
       </w:tr>
       <w:tr>
-        <w:tblPrEx>
-          <w:tblCellMar>
-            <w:bottom w:w="0" w:type="dxa"/>
-          </w:tblCellMar>
-        </w:tblPrEx>
         <w:trPr>
           <w:cantSplit/>
           <w:trHeight w:val="1261"/>
@@ -654,11 +629,6 @@
         </w:tc>
       </w:tr>
       <w:tr>
-        <w:tblPrEx>
-          <w:tblCellMar>
-            <w:bottom w:w="0" w:type="dxa"/>
-          </w:tblCellMar>
-        </w:tblPrEx>
         <w:trPr>
           <w:cantSplit/>
           <w:trHeight w:val="517"/>
@@ -669,6 +639,52 @@
             <w:gridSpan w:val="2"/>
             <w:vMerge w:val="restart"/>
           </w:tcPr>
+          <w:tbl>
+            <w:tblPr>
+              <w:tblStyle w:val="TableGrid"/>
+              <w:tblW w:w="0" w:type="auto"/>
+              <w:tblBorders>
+                <w:top w:val="none" w:sz="0" w:space="0" w:color="auto"/>
+                <w:left w:val="none" w:sz="0" w:space="0" w:color="auto"/>
+                <w:bottom w:val="none" w:sz="0" w:space="0" w:color="auto"/>
+                <w:right w:val="none" w:sz="0" w:space="0" w:color="auto"/>
+                <w:insideH w:val="none" w:sz="0" w:space="0" w:color="auto"/>
+                <w:insideV w:val="none" w:sz="0" w:space="0" w:color="auto"/>
+              </w:tblBorders>
+              <w:tblLook w:val="04A0" w:firstRow="1" w:lastRow="0" w:firstColumn="1" w:lastColumn="0" w:noHBand="0" w:noVBand="1"/>
+            </w:tblPr>
+            <w:tblGrid>
+              <w:gridCol w:w="3563"/>
+            </w:tblGrid>
+            <w:tr>
+              <w:tc>
+                <w:tcPr>
+                  <w:tcW w:w="3563" w:type="dxa"/>
+                </w:tcPr>
+                <w:p>
+                  <w:pPr>
+                    <w:framePr w:hSpace="180" w:wrap="around" w:vAnchor="page" w:hAnchor="margin" w:y="268"/>
+                    <w:jc w:val="center"/>
+                    <w:rPr>
+                      <w:rFonts w:ascii="Verdana" w:hAnsi="Verdana" w:cs="Calibri"/>
+                      <w:sz w:val="20"/>
+                      <w:szCs w:val="20"/>
+                      <w:lang w:val="en-US"/>
+                    </w:rPr>
+                  </w:pPr>
+                  <w:r>
+                    <w:rPr>
+                      <w:rFonts w:ascii="Verdana" w:hAnsi="Verdana" w:cs="Calibri"/>
+                      <w:sz w:val="20"/>
+                      <w:szCs w:val="20"/>
+                      <w:lang w:val="en-US"/>
+                    </w:rPr>
+                    <w:t>[t:photo]</w:t>
+                  </w:r>
+                </w:p>
+              </w:tc>
+            </w:tr>
+          </w:tbl>
           <w:p>
             <w:pPr>
               <w:rPr>
@@ -708,11 +724,6 @@
         </w:tc>
       </w:tr>
       <w:tr>
-        <w:tblPrEx>
-          <w:tblCellMar>
-            <w:bottom w:w="0" w:type="dxa"/>
-          </w:tblCellMar>
-        </w:tblPrEx>
         <w:trPr>
           <w:cantSplit/>
           <w:trHeight w:val="285"/>
@@ -762,11 +773,6 @@
         </w:tc>
       </w:tr>
       <w:tr>
-        <w:tblPrEx>
-          <w:tblCellMar>
-            <w:bottom w:w="0" w:type="dxa"/>
-          </w:tblCellMar>
-        </w:tblPrEx>
         <w:trPr>
           <w:cantSplit/>
           <w:trHeight w:val="804"/>
@@ -851,11 +857,6 @@
         </w:tc>
       </w:tr>
       <w:tr>
-        <w:tblPrEx>
-          <w:tblCellMar>
-            <w:bottom w:w="0" w:type="dxa"/>
-          </w:tblCellMar>
-        </w:tblPrEx>
         <w:trPr>
           <w:cantSplit/>
           <w:trHeight w:val="218"/>
@@ -931,11 +932,6 @@
         </w:tc>
       </w:tr>
       <w:tr>
-        <w:tblPrEx>
-          <w:tblCellMar>
-            <w:bottom w:w="0" w:type="dxa"/>
-          </w:tblCellMar>
-        </w:tblPrEx>
         <w:trPr>
           <w:cantSplit/>
           <w:trHeight w:val="1485"/>
@@ -1053,11 +1049,6 @@
         </w:tc>
       </w:tr>
       <w:tr>
-        <w:tblPrEx>
-          <w:tblCellMar>
-            <w:bottom w:w="0" w:type="dxa"/>
-          </w:tblCellMar>
-        </w:tblPrEx>
         <w:trPr>
           <w:cantSplit/>
           <w:trHeight w:val="205"/>
@@ -1099,11 +1090,6 @@
         </w:tc>
       </w:tr>
       <w:tr>
-        <w:tblPrEx>
-          <w:tblCellMar>
-            <w:bottom w:w="0" w:type="dxa"/>
-          </w:tblCellMar>
-        </w:tblPrEx>
         <w:trPr>
           <w:cantSplit/>
           <w:trHeight w:val="95"/>
@@ -1195,7 +1181,7 @@
 </file>
 
 <file path=word/styles.xml><?xml version="1.0" encoding="utf-8"?>
-<w:styles xmlns:mc="http://schemas.openxmlformats.org/markup-compatibility/2006" xmlns:r="http://schemas.openxmlformats.org/officeDocument/2006/relationships" xmlns:w="http://schemas.openxmlformats.org/wordprocessingml/2006/main" xmlns:w14="http://schemas.microsoft.com/office/word/2010/wordml" xmlns:w15="http://schemas.microsoft.com/office/word/2012/wordml" mc:Ignorable="w14 w15">
+<w:styles xmlns:mc="http://schemas.openxmlformats.org/markup-compatibility/2006" xmlns:r="http://schemas.openxmlformats.org/officeDocument/2006/relationships" xmlns:w="http://schemas.openxmlformats.org/wordprocessingml/2006/main" xmlns:w14="http://schemas.microsoft.com/office/word/2010/wordml" mc:Ignorable="w14">
   <w:docDefaults>
     <w:rPrDefault>
       <w:rPr>
@@ -1205,7 +1191,7 @@
     </w:rPrDefault>
     <w:pPrDefault/>
   </w:docDefaults>
-  <w:latentStyles w:defLockedState="0" w:defUIPriority="0" w:defSemiHidden="0" w:defUnhideWhenUsed="0" w:defQFormat="0" w:count="371">
+  <w:latentStyles w:defLockedState="0" w:defUIPriority="0" w:defSemiHidden="0" w:defUnhideWhenUsed="0" w:defQFormat="0" w:count="267">
     <w:lsdException w:name="Normal" w:qFormat="1"/>
     <w:lsdException w:name="heading 1" w:qFormat="1"/>
     <w:lsdException w:name="heading 2" w:qFormat="1"/>
@@ -1332,110 +1318,6 @@
     <w:lsdException w:name="Book Title" w:uiPriority="33" w:qFormat="1"/>
     <w:lsdException w:name="Bibliography" w:semiHidden="1" w:uiPriority="37" w:unhideWhenUsed="1"/>
     <w:lsdException w:name="TOC Heading" w:semiHidden="1" w:uiPriority="39" w:unhideWhenUsed="1" w:qFormat="1"/>
-    <w:lsdException w:name="Plain Table 1" w:uiPriority="41"/>
-    <w:lsdException w:name="Plain Table 2" w:uiPriority="42"/>
-    <w:lsdException w:name="Plain Table 3" w:uiPriority="43"/>
-    <w:lsdException w:name="Plain Table 4" w:uiPriority="44"/>
-    <w:lsdException w:name="Plain Table 5" w:uiPriority="45"/>
-    <w:lsdException w:name="Grid Table Light" w:uiPriority="40"/>
-    <w:lsdException w:name="Grid Table 1 Light" w:uiPriority="46"/>
-    <w:lsdException w:name="Grid Table 2" w:uiPriority="47"/>
-    <w:lsdException w:name="Grid Table 3" w:uiPriority="48"/>
-    <w:lsdException w:name="Grid Table 4" w:uiPriority="49"/>
-    <w:lsdException w:name="Grid Table 5 Dark" w:uiPriority="50"/>
-    <w:lsdException w:name="Grid Table 6 Colorful" w:uiPriority="51"/>
-    <w:lsdException w:name="Grid Table 7 Colorful" w:uiPriority="52"/>
-    <w:lsdException w:name="Grid Table 1 Light Accent 1" w:uiPriority="46"/>
-    <w:lsdException w:name="Grid Table 2 Accent 1" w:uiPriority="47"/>
-    <w:lsdException w:name="Grid Table 3 Accent 1" w:uiPriority="48"/>
-    <w:lsdException w:name="Grid Table 4 Accent 1" w:uiPriority="49"/>
-    <w:lsdException w:name="Grid Table 5 Dark Accent 1" w:uiPriority="50"/>
-    <w:lsdException w:name="Grid Table 6 Colorful Accent 1" w:uiPriority="51"/>
-    <w:lsdException w:name="Grid Table 7 Colorful Accent 1" w:uiPriority="52"/>
-    <w:lsdException w:name="Grid Table 1 Light Accent 2" w:uiPriority="46"/>
-    <w:lsdException w:name="Grid Table 2 Accent 2" w:uiPriority="47"/>
-    <w:lsdException w:name="Grid Table 3 Accent 2" w:uiPriority="48"/>
-    <w:lsdException w:name="Grid Table 4 Accent 2" w:uiPriority="49"/>
-    <w:lsdException w:name="Grid Table 5 Dark Accent 2" w:uiPriority="50"/>
-    <w:lsdException w:name="Grid Table 6 Colorful Accent 2" w:uiPriority="51"/>
-    <w:lsdException w:name="Grid Table 7 Colorful Accent 2" w:uiPriority="52"/>
-    <w:lsdException w:name="Grid Table 1 Light Accent 3" w:uiPriority="46"/>
-    <w:lsdException w:name="Grid Table 2 Accent 3" w:uiPriority="47"/>
-    <w:lsdException w:name="Grid Table 3 Accent 3" w:uiPriority="48"/>
-    <w:lsdException w:name="Grid Table 4 Accent 3" w:uiPriority="49"/>
-    <w:lsdException w:name="Grid Table 5 Dark Accent 3" w:uiPriority="50"/>
-    <w:lsdException w:name="Grid Table 6 Colorful Accent 3" w:uiPriority="51"/>
-    <w:lsdException w:name="Grid Table 7 Colorful Accent 3" w:uiPriority="52"/>
-    <w:lsdException w:name="Grid Table 1 Light Accent 4" w:uiPriority="46"/>
-    <w:lsdException w:name="Grid Table 2 Accent 4" w:uiPriority="47"/>
-    <w:lsdException w:name="Grid Table 3 Accent 4" w:uiPriority="48"/>
-    <w:lsdException w:name="Grid Table 4 Accent 4" w:uiPriority="49"/>
-    <w:lsdException w:name="Grid Table 5 Dark Accent 4" w:uiPriority="50"/>
-    <w:lsdException w:name="Grid Table 6 Colorful Accent 4" w:uiPriority="51"/>
-    <w:lsdException w:name="Grid Table 7 Colorful Accent 4" w:uiPriority="52"/>
-    <w:lsdException w:name="Grid Table 1 Light Accent 5" w:uiPriority="46"/>
-    <w:lsdException w:name="Grid Table 2 Accent 5" w:uiPriority="47"/>
-    <w:lsdException w:name="Grid Table 3 Accent 5" w:uiPriority="48"/>
-    <w:lsdException w:name="Grid Table 4 Accent 5" w:uiPriority="49"/>
-    <w:lsdException w:name="Grid Table 5 Dark Accent 5" w:uiPriority="50"/>
-    <w:lsdException w:name="Grid Table 6 Colorful Accent 5" w:uiPriority="51"/>
-    <w:lsdException w:name="Grid Table 7 Colorful Accent 5" w:uiPriority="52"/>
-    <w:lsdException w:name="Grid Table 1 Light Accent 6" w:uiPriority="46"/>
-    <w:lsdException w:name="Grid Table 2 Accent 6" w:uiPriority="47"/>
-    <w:lsdException w:name="Grid Table 3 Accent 6" w:uiPriority="48"/>
-    <w:lsdException w:name="Grid Table 4 Accent 6" w:uiPriority="49"/>
-    <w:lsdException w:name="Grid Table 5 Dark Accent 6" w:uiPriority="50"/>
-    <w:lsdException w:name="Grid Table 6 Colorful Accent 6" w:uiPriority="51"/>
-    <w:lsdException w:name="Grid Table 7 Colorful Accent 6" w:uiPriority="52"/>
-    <w:lsdException w:name="List Table 1 Light" w:uiPriority="46"/>
-    <w:lsdException w:name="List Table 2" w:uiPriority="47"/>
-    <w:lsdException w:name="List Table 3" w:uiPriority="48"/>
-    <w:lsdException w:name="List Table 4" w:uiPriority="49"/>
-    <w:lsdException w:name="List Table 5 Dark" w:uiPriority="50"/>
-    <w:lsdException w:name="List Table 6 Colorful" w:uiPriority="51"/>
-    <w:lsdException w:name="List Table 7 Colorful" w:uiPriority="52"/>
-    <w:lsdException w:name="List Table 1 Light Accent 1" w:uiPriority="46"/>
-    <w:lsdException w:name="List Table 2 Accent 1" w:uiPriority="47"/>
-    <w:lsdException w:name="List Table 3 Accent 1" w:uiPriority="48"/>
-    <w:lsdException w:name="List Table 4 Accent 1" w:uiPriority="49"/>
-    <w:lsdException w:name="List Table 5 Dark Accent 1" w:uiPriority="50"/>
-    <w:lsdException w:name="List Table 6 Colorful Accent 1" w:uiPriority="51"/>
-    <w:lsdException w:name="List Table 7 Colorful Accent 1" w:uiPriority="52"/>
-    <w:lsdException w:name="List Table 1 Light Accent 2" w:uiPriority="46"/>
-    <w:lsdException w:name="List Table 2 Accent 2" w:uiPriority="47"/>
-    <w:lsdException w:name="List Table 3 Accent 2" w:uiPriority="48"/>
-    <w:lsdException w:name="List Table 4 Accent 2" w:uiPriority="49"/>
-    <w:lsdException w:name="List Table 5 Dark Accent 2" w:uiPriority="50"/>
-    <w:lsdException w:name="List Table 6 Colorful Accent 2" w:uiPriority="51"/>
-    <w:lsdException w:name="List Table 7 Colorful Accent 2" w:uiPriority="52"/>
-    <w:lsdException w:name="List Table 1 Light Accent 3" w:uiPriority="46"/>
-    <w:lsdException w:name="List Table 2 Accent 3" w:uiPriority="47"/>
-    <w:lsdException w:name="List Table 3 Accent 3" w:uiPriority="48"/>
-    <w:lsdException w:name="List Table 4 Accent 3" w:uiPriority="49"/>
-    <w:lsdException w:name="List Table 5 Dark Accent 3" w:uiPriority="50"/>
-    <w:lsdException w:name="List Table 6 Colorful Accent 3" w:uiPriority="51"/>
-    <w:lsdException w:name="List Table 7 Colorful Accent 3" w:uiPriority="52"/>
-    <w:lsdException w:name="List Table 1 Light Accent 4" w:uiPriority="46"/>
-    <w:lsdException w:name="List Table 2 Accent 4" w:uiPriority="47"/>
-    <w:lsdException w:name="List Table 3 Accent 4" w:uiPriority="48"/>
-    <w:lsdException w:name="List Table 4 Accent 4" w:uiPriority="49"/>
-    <w:lsdException w:name="List Table 5 Dark Accent 4" w:uiPriority="50"/>
-    <w:lsdException w:name="List Table 6 Colorful Accent 4" w:uiPriority="51"/>
-    <w:lsdException w:name="List Table 7 Colorful Accent 4" w:uiPriority="52"/>
-    <w:lsdException w:name="List Table 1 Light Accent 5" w:uiPriority="46"/>
-    <w:lsdException w:name="List Table 2 Accent 5" w:uiPriority="47"/>
-    <w:lsdException w:name="List Table 3 Accent 5" w:uiPriority="48"/>
-    <w:lsdException w:name="List Table 4 Accent 5" w:uiPriority="49"/>
-    <w:lsdException w:name="List Table 5 Dark Accent 5" w:uiPriority="50"/>
-    <w:lsdException w:name="List Table 6 Colorful Accent 5" w:uiPriority="51"/>
-    <w:lsdException w:name="List Table 7 Colorful Accent 5" w:uiPriority="52"/>
-    <w:lsdException w:name="List Table 1 Light Accent 6" w:uiPriority="46"/>
-    <w:lsdException w:name="List Table 2 Accent 6" w:uiPriority="47"/>
-    <w:lsdException w:name="List Table 3 Accent 6" w:uiPriority="48"/>
-    <w:lsdException w:name="List Table 4 Accent 6" w:uiPriority="49"/>
-    <w:lsdException w:name="List Table 5 Dark Accent 6" w:uiPriority="50"/>
-    <w:lsdException w:name="List Table 6 Colorful Accent 6" w:uiPriority="51"/>
-    <w:lsdException w:name="List Table 7 Colorful Accent 6" w:uiPriority="52"/>
   </w:latentStyles>
   <w:style w:type="paragraph" w:default="1" w:styleId="Normal">
     <w:name w:val="Normal"/>
@@ -1525,11 +1407,15 @@
   </w:style>
   <w:style w:type="character" w:default="1" w:styleId="DefaultParagraphFont">
     <w:name w:val="Default Paragraph Font"/>
+    <w:uiPriority w:val="1"/>
     <w:semiHidden/>
+    <w:unhideWhenUsed/>
   </w:style>
   <w:style w:type="table" w:default="1" w:styleId="TableNormal">
     <w:name w:val="Normal Table"/>
+    <w:uiPriority w:val="99"/>
     <w:semiHidden/>
+    <w:unhideWhenUsed/>
     <w:tblPr>
       <w:tblInd w:w="0" w:type="dxa"/>
       <w:tblCellMar>
@@ -1542,7 +1428,9 @@
   </w:style>
   <w:style w:type="numbering" w:default="1" w:styleId="NoList">
     <w:name w:val="No List"/>
+    <w:uiPriority w:val="99"/>
     <w:semiHidden/>
+    <w:unhideWhenUsed/>
   </w:style>
   <w:style w:type="paragraph" w:styleId="BodyText">
     <w:name w:val="Body Text"/>
@@ -1556,6 +1444,350 @@
       <w:b/>
       <w:bCs/>
     </w:rPr>
+  </w:style>
+  <w:style w:type="paragraph" w:styleId="BalloonText">
+    <w:name w:val="Balloon Text"/>
+    <w:basedOn w:val="Normal"/>
+    <w:link w:val="BalloonTextChar"/>
+    <w:rsid w:val="0059684B"/>
+    <w:rPr>
+      <w:rFonts w:ascii="Tahoma" w:hAnsi="Tahoma" w:cs="Tahoma"/>
+      <w:sz w:val="16"/>
+      <w:szCs w:val="16"/>
+    </w:rPr>
+  </w:style>
+  <w:style w:type="character" w:customStyle="1" w:styleId="BalloonTextChar">
+    <w:name w:val="Balloon Text Char"/>
+    <w:basedOn w:val="DefaultParagraphFont"/>
+    <w:link w:val="BalloonText"/>
+    <w:rsid w:val="0059684B"/>
+    <w:rPr>
+      <w:rFonts w:ascii="Tahoma" w:hAnsi="Tahoma" w:cs="Tahoma"/>
+      <w:sz w:val="16"/>
+      <w:szCs w:val="16"/>
+      <w:lang w:val="ru-RU" w:eastAsia="ru-RU"/>
+    </w:rPr>
+  </w:style>
+  <w:style w:type="table" w:styleId="TableGrid">
+    <w:name w:val="Table Grid"/>
+    <w:basedOn w:val="TableNormal"/>
+    <w:rsid w:val="0059684B"/>
+    <w:tblPr>
+      <w:tblBorders>
+        <w:top w:val="single" w:sz="4" w:space="0" w:color="auto"/>
+        <w:left w:val="single" w:sz="4" w:space="0" w:color="auto"/>
+        <w:bottom w:val="single" w:sz="4" w:space="0" w:color="auto"/>
+        <w:right w:val="single" w:sz="4" w:space="0" w:color="auto"/>
+        <w:insideH w:val="single" w:sz="4" w:space="0" w:color="auto"/>
+        <w:insideV w:val="single" w:sz="4" w:space="0" w:color="auto"/>
+      </w:tblBorders>
+    </w:tblPr>
+  </w:style>
+</w:styles>
+</file>
+
+<file path=word/stylesWithEffects.xml><?xml version="1.0" encoding="utf-8"?>
+<w:styles xmlns:wpc="http://schemas.microsoft.com/office/word/2010/wordprocessingCanvas" xmlns:mc="http://schemas.openxmlformats.org/markup-compatibility/2006" xmlns:o="urn:schemas-microsoft-com:office:office" xmlns:r="http://schemas.openxmlformats.org/officeDocument/2006/relationships" xmlns:m="http://schemas.openxmlformats.org/officeDocument/2006/math" xmlns:v="urn:schemas-microsoft-com:vml" xmlns:wp14="http://schemas.microsoft.com/office/word/2010/wordprocessingDrawing" xmlns:wp="http://schemas.openxmlformats.org/drawingml/2006/wordprocessingDrawing" xmlns:w10="urn:schemas-microsoft-com:office:word" xmlns:w="http://schemas.openxmlformats.org/wordprocessingml/2006/main" xmlns:w14="http://schemas.microsoft.com/office/word/2010/wordml" xmlns:wpg="http://schemas.microsoft.com/office/word/2010/wordprocessingGroup" xmlns:wpi="http://schemas.microsoft.com/office/word/2010/wordprocessingInk" xmlns:wne="http://schemas.microsoft.com/office/word/2006/wordml" xmlns:wps="http://schemas.microsoft.com/office/word/2010/wordprocessingShape" mc:Ignorable="w14 wp14">
+  <w:docDefaults>
+    <w:rPrDefault>
+      <w:rPr>
+        <w:rFonts w:ascii="Times New Roman" w:eastAsia="Times New Roman" w:hAnsi="Times New Roman" w:cs="Times New Roman"/>
+        <w:lang w:val="en-US" w:eastAsia="en-US" w:bidi="ar-SA"/>
+      </w:rPr>
+    </w:rPrDefault>
+    <w:pPrDefault/>
+  </w:docDefaults>
+  <w:latentStyles w:defLockedState="0" w:defUIPriority="0" w:defSemiHidden="0" w:defUnhideWhenUsed="0" w:defQFormat="0" w:count="267">
+    <w:lsdException w:name="Normal" w:qFormat="1"/>
+    <w:lsdException w:name="heading 1" w:qFormat="1"/>
+    <w:lsdException w:name="heading 2" w:qFormat="1"/>
+    <w:lsdException w:name="heading 3" w:qFormat="1"/>
+    <w:lsdException w:name="heading 4" w:qFormat="1"/>
+    <w:lsdException w:name="heading 5" w:qFormat="1"/>
+    <w:lsdException w:name="heading 6" w:semiHidden="1" w:unhideWhenUsed="1" w:qFormat="1"/>
+    <w:lsdException w:name="heading 7" w:semiHidden="1" w:unhideWhenUsed="1" w:qFormat="1"/>
+    <w:lsdException w:name="heading 8" w:semiHidden="1" w:unhideWhenUsed="1" w:qFormat="1"/>
+    <w:lsdException w:name="heading 9" w:semiHidden="1" w:unhideWhenUsed="1" w:qFormat="1"/>
+    <w:lsdException w:name="caption" w:semiHidden="1" w:unhideWhenUsed="1" w:qFormat="1"/>
+    <w:lsdException w:name="Title" w:qFormat="1"/>
+    <w:lsdException w:name="Subtitle" w:qFormat="1"/>
+    <w:lsdException w:name="Strong" w:qFormat="1"/>
+    <w:lsdException w:name="Emphasis" w:qFormat="1"/>
+    <w:lsdException w:name="Placeholder Text" w:semiHidden="1" w:uiPriority="99"/>
+    <w:lsdException w:name="No Spacing" w:uiPriority="1" w:qFormat="1"/>
+    <w:lsdException w:name="Light Shading" w:uiPriority="60"/>
+    <w:lsdException w:name="Light List" w:uiPriority="61"/>
+    <w:lsdException w:name="Light Grid" w:uiPriority="62"/>
+    <w:lsdException w:name="Medium Shading 1" w:uiPriority="63"/>
+    <w:lsdException w:name="Medium Shading 2" w:uiPriority="64"/>
+    <w:lsdException w:name="Medium List 1" w:uiPriority="65"/>
+    <w:lsdException w:name="Medium List 2" w:uiPriority="66"/>
+    <w:lsdException w:name="Medium Grid 1" w:uiPriority="67"/>
+    <w:lsdException w:name="Medium Grid 2" w:uiPriority="68"/>
+    <w:lsdException w:name="Medium Grid 3" w:uiPriority="69"/>
+    <w:lsdException w:name="Dark List" w:uiPriority="70"/>
+    <w:lsdException w:name="Colorful Shading" w:uiPriority="71"/>
+    <w:lsdException w:name="Colorful List" w:uiPriority="72"/>
+    <w:lsdException w:name="Colorful Grid" w:uiPriority="73"/>
+    <w:lsdException w:name="Light Shading Accent 1" w:uiPriority="60"/>
+    <w:lsdException w:name="Light List Accent 1" w:uiPriority="61"/>
+    <w:lsdException w:name="Light Grid Accent 1" w:uiPriority="62"/>
+    <w:lsdException w:name="Medium Shading 1 Accent 1" w:uiPriority="63"/>
+    <w:lsdException w:name="Medium Shading 2 Accent 1" w:uiPriority="64"/>
+    <w:lsdException w:name="Medium List 1 Accent 1" w:uiPriority="65"/>
+    <w:lsdException w:name="Revision" w:semiHidden="1" w:uiPriority="99"/>
+    <w:lsdException w:name="List Paragraph" w:uiPriority="34" w:qFormat="1"/>
+    <w:lsdException w:name="Quote" w:uiPriority="29" w:qFormat="1"/>
+    <w:lsdException w:name="Intense Quote" w:uiPriority="30" w:qFormat="1"/>
+    <w:lsdException w:name="Medium List 2 Accent 1" w:uiPriority="66"/>
+    <w:lsdException w:name="Medium Grid 1 Accent 1" w:uiPriority="67"/>
+    <w:lsdException w:name="Medium Grid 2 Accent 1" w:uiPriority="68"/>
+    <w:lsdException w:name="Medium Grid 3 Accent 1" w:uiPriority="69"/>
+    <w:lsdException w:name="Dark List Accent 1" w:uiPriority="70"/>
+    <w:lsdException w:name="Colorful Shading Accent 1" w:uiPriority="71"/>
+    <w:lsdException w:name="Colorful List Accent 1" w:uiPriority="72"/>
+    <w:lsdException w:name="Colorful Grid Accent 1" w:uiPriority="73"/>
+    <w:lsdException w:name="Light Shading Accent 2" w:uiPriority="60"/>
+    <w:lsdException w:name="Light List Accent 2" w:uiPriority="61"/>
+    <w:lsdException w:name="Light Grid Accent 2" w:uiPriority="62"/>
+    <w:lsdException w:name="Medium Shading 1 Accent 2" w:uiPriority="63"/>
+    <w:lsdException w:name="Medium Shading 2 Accent 2" w:uiPriority="64"/>
+    <w:lsdException w:name="Medium List 1 Accent 2" w:uiPriority="65"/>
+    <w:lsdException w:name="Medium List 2 Accent 2" w:uiPriority="66"/>
+    <w:lsdException w:name="Medium Grid 1 Accent 2" w:uiPriority="67"/>
+    <w:lsdException w:name="Medium Grid 2 Accent 2" w:uiPriority="68"/>
+    <w:lsdException w:name="Medium Grid 3 Accent 2" w:uiPriority="69"/>
+    <w:lsdException w:name="Dark List Accent 2" w:uiPriority="70"/>
+    <w:lsdException w:name="Colorful Shading Accent 2" w:uiPriority="71"/>
+    <w:lsdException w:name="Colorful List Accent 2" w:uiPriority="72"/>
+    <w:lsdException w:name="Colorful Grid Accent 2" w:uiPriority="73"/>
+    <w:lsdException w:name="Light Shading Accent 3" w:uiPriority="60"/>
+    <w:lsdException w:name="Light List Accent 3" w:uiPriority="61"/>
+    <w:lsdException w:name="Light Grid Accent 3" w:uiPriority="62"/>
+    <w:lsdException w:name="Medium Shading 1 Accent 3" w:uiPriority="63"/>
+    <w:lsdException w:name="Medium Shading 2 Accent 3" w:uiPriority="64"/>
+    <w:lsdException w:name="Medium List 1 Accent 3" w:uiPriority="65"/>
+    <w:lsdException w:name="Medium List 2 Accent 3" w:uiPriority="66"/>
+    <w:lsdException w:name="Medium Grid 1 Accent 3" w:uiPriority="67"/>
+    <w:lsdException w:name="Medium Grid 2 Accent 3" w:uiPriority="68"/>
+    <w:lsdException w:name="Medium Grid 3 Accent 3" w:uiPriority="69"/>
+    <w:lsdException w:name="Dark List Accent 3" w:uiPriority="70"/>
+    <w:lsdException w:name="Colorful Shading Accent 3" w:uiPriority="71"/>
+    <w:lsdException w:name="Colorful List Accent 3" w:uiPriority="72"/>
+    <w:lsdException w:name="Colorful Grid Accent 3" w:uiPriority="73"/>
+    <w:lsdException w:name="Light Shading Accent 4" w:uiPriority="60"/>
+    <w:lsdException w:name="Light List Accent 4" w:uiPriority="61"/>
+    <w:lsdException w:name="Light Grid Accent 4" w:uiPriority="62"/>
+    <w:lsdException w:name="Medium Shading 1 Accent 4" w:uiPriority="63"/>
+    <w:lsdException w:name="Medium Shading 2 Accent 4" w:uiPriority="64"/>
+    <w:lsdException w:name="Medium List 1 Accent 4" w:uiPriority="65"/>
+    <w:lsdException w:name="Medium List 2 Accent 4" w:uiPriority="66"/>
+    <w:lsdException w:name="Medium Grid 1 Accent 4" w:uiPriority="67"/>
+    <w:lsdException w:name="Medium Grid 2 Accent 4" w:uiPriority="68"/>
+    <w:lsdException w:name="Medium Grid 3 Accent 4" w:uiPriority="69"/>
+    <w:lsdException w:name="Dark List Accent 4" w:uiPriority="70"/>
+    <w:lsdException w:name="Colorful Shading Accent 4" w:uiPriority="71"/>
+    <w:lsdException w:name="Colorful List Accent 4" w:uiPriority="72"/>
+    <w:lsdException w:name="Colorful Grid Accent 4" w:uiPriority="73"/>
+    <w:lsdException w:name="Light Shading Accent 5" w:uiPriority="60"/>
+    <w:lsdException w:name="Light List Accent 5" w:uiPriority="61"/>
+    <w:lsdException w:name="Light Grid Accent 5" w:uiPriority="62"/>
+    <w:lsdException w:name="Medium Shading 1 Accent 5" w:uiPriority="63"/>
+    <w:lsdException w:name="Medium Shading 2 Accent 5" w:uiPriority="64"/>
+    <w:lsdException w:name="Medium List 1 Accent 5" w:uiPriority="65"/>
+    <w:lsdException w:name="Medium List 2 Accent 5" w:uiPriority="66"/>
+    <w:lsdException w:name="Medium Grid 1 Accent 5" w:uiPriority="67"/>
+    <w:lsdException w:name="Medium Grid 2 Accent 5" w:uiPriority="68"/>
+    <w:lsdException w:name="Medium Grid 3 Accent 5" w:uiPriority="69"/>
+    <w:lsdException w:name="Dark List Accent 5" w:uiPriority="70"/>
+    <w:lsdException w:name="Colorful Shading Accent 5" w:uiPriority="71"/>
+    <w:lsdException w:name="Colorful List Accent 5" w:uiPriority="72"/>
+    <w:lsdException w:name="Colorful Grid Accent 5" w:uiPriority="73"/>
+    <w:lsdException w:name="Light Shading Accent 6" w:uiPriority="60"/>
+    <w:lsdException w:name="Light List Accent 6" w:uiPriority="61"/>
+    <w:lsdException w:name="Light Grid Accent 6" w:uiPriority="62"/>
+    <w:lsdException w:name="Medium Shading 1 Accent 6" w:uiPriority="63"/>
+    <w:lsdException w:name="Medium Shading 2 Accent 6" w:uiPriority="64"/>
+    <w:lsdException w:name="Medium List 1 Accent 6" w:uiPriority="65"/>
+    <w:lsdException w:name="Medium List 2 Accent 6" w:uiPriority="66"/>
+    <w:lsdException w:name="Medium Grid 1 Accent 6" w:uiPriority="67"/>
+    <w:lsdException w:name="Medium Grid 2 Accent 6" w:uiPriority="68"/>
+    <w:lsdException w:name="Medium Grid 3 Accent 6" w:uiPriority="69"/>
+    <w:lsdException w:name="Dark List Accent 6" w:uiPriority="70"/>
+    <w:lsdException w:name="Colorful Shading Accent 6" w:uiPriority="71"/>
+    <w:lsdException w:name="Colorful List Accent 6" w:uiPriority="72"/>
+    <w:lsdException w:name="Colorful Grid Accent 6" w:uiPriority="73"/>
+    <w:lsdException w:name="Subtle Emphasis" w:uiPriority="19" w:qFormat="1"/>
+    <w:lsdException w:name="Intense Emphasis" w:uiPriority="21" w:qFormat="1"/>
+    <w:lsdException w:name="Subtle Reference" w:uiPriority="31" w:qFormat="1"/>
+    <w:lsdException w:name="Intense Reference" w:uiPriority="32" w:qFormat="1"/>
+    <w:lsdException w:name="Book Title" w:uiPriority="33" w:qFormat="1"/>
+    <w:lsdException w:name="Bibliography" w:semiHidden="1" w:uiPriority="37" w:unhideWhenUsed="1"/>
+    <w:lsdException w:name="TOC Heading" w:semiHidden="1" w:uiPriority="39" w:unhideWhenUsed="1" w:qFormat="1"/>
+  </w:latentStyles>
+  <w:style w:type="paragraph" w:default="1" w:styleId="Normal">
+    <w:name w:val="Normal"/>
+    <w:qFormat/>
+    <w:rPr>
+      <w:sz w:val="24"/>
+      <w:szCs w:val="24"/>
+      <w:lang w:val="ru-RU" w:eastAsia="ru-RU"/>
+    </w:rPr>
+  </w:style>
+  <w:style w:type="paragraph" w:styleId="Heading1">
+    <w:name w:val="heading 1"/>
+    <w:basedOn w:val="Normal"/>
+    <w:next w:val="Normal"/>
+    <w:qFormat/>
+    <w:pPr>
+      <w:keepNext/>
+      <w:outlineLvl w:val="0"/>
+    </w:pPr>
+    <w:rPr>
+      <w:b/>
+      <w:szCs w:val="20"/>
+    </w:rPr>
+  </w:style>
+  <w:style w:type="paragraph" w:styleId="Heading2">
+    <w:name w:val="heading 2"/>
+    <w:basedOn w:val="Normal"/>
+    <w:next w:val="Normal"/>
+    <w:qFormat/>
+    <w:pPr>
+      <w:keepNext/>
+      <w:ind w:left="2552"/>
+      <w:outlineLvl w:val="1"/>
+    </w:pPr>
+    <w:rPr>
+      <w:b/>
+      <w:szCs w:val="20"/>
+    </w:rPr>
+  </w:style>
+  <w:style w:type="paragraph" w:styleId="Heading3">
+    <w:name w:val="heading 3"/>
+    <w:basedOn w:val="Normal"/>
+    <w:next w:val="Normal"/>
+    <w:qFormat/>
+    <w:pPr>
+      <w:keepNext/>
+      <w:jc w:val="center"/>
+      <w:outlineLvl w:val="2"/>
+    </w:pPr>
+    <w:rPr>
+      <w:b/>
+      <w:i/>
+      <w:sz w:val="32"/>
+      <w:szCs w:val="20"/>
+    </w:rPr>
+  </w:style>
+  <w:style w:type="paragraph" w:styleId="Heading4">
+    <w:name w:val="heading 4"/>
+    <w:basedOn w:val="Normal"/>
+    <w:next w:val="Normal"/>
+    <w:qFormat/>
+    <w:pPr>
+      <w:keepNext/>
+      <w:jc w:val="center"/>
+      <w:outlineLvl w:val="3"/>
+    </w:pPr>
+    <w:rPr>
+      <w:b/>
+      <w:bCs/>
+    </w:rPr>
+  </w:style>
+  <w:style w:type="paragraph" w:styleId="Heading5">
+    <w:name w:val="heading 5"/>
+    <w:basedOn w:val="Normal"/>
+    <w:next w:val="Normal"/>
+    <w:qFormat/>
+    <w:pPr>
+      <w:keepNext/>
+      <w:jc w:val="center"/>
+      <w:outlineLvl w:val="4"/>
+    </w:pPr>
+    <w:rPr>
+      <w:b/>
+      <w:bCs/>
+      <w:sz w:val="28"/>
+    </w:rPr>
+  </w:style>
+  <w:style w:type="character" w:default="1" w:styleId="DefaultParagraphFont">
+    <w:name w:val="Default Paragraph Font"/>
+    <w:uiPriority w:val="1"/>
+    <w:semiHidden/>
+    <w:unhideWhenUsed/>
+  </w:style>
+  <w:style w:type="table" w:default="1" w:styleId="TableNormal">
+    <w:name w:val="Normal Table"/>
+    <w:uiPriority w:val="99"/>
+    <w:semiHidden/>
+    <w:unhideWhenUsed/>
+    <w:tblPr>
+      <w:tblInd w:w="0" w:type="dxa"/>
+      <w:tblCellMar>
+        <w:top w:w="0" w:type="dxa"/>
+        <w:left w:w="108" w:type="dxa"/>
+        <w:bottom w:w="0" w:type="dxa"/>
+        <w:right w:w="108" w:type="dxa"/>
+      </w:tblCellMar>
+    </w:tblPr>
+  </w:style>
+  <w:style w:type="numbering" w:default="1" w:styleId="NoList">
+    <w:name w:val="No List"/>
+    <w:uiPriority w:val="99"/>
+    <w:semiHidden/>
+    <w:unhideWhenUsed/>
+  </w:style>
+  <w:style w:type="paragraph" w:styleId="BodyText">
+    <w:name w:val="Body Text"/>
+    <w:basedOn w:val="Normal"/>
+    <w:pPr>
+      <w:pBdr>
+        <w:bottom w:val="single" w:sz="12" w:space="1" w:color="auto"/>
+      </w:pBdr>
+    </w:pPr>
+    <w:rPr>
+      <w:b/>
+      <w:bCs/>
+    </w:rPr>
+  </w:style>
+  <w:style w:type="paragraph" w:styleId="BalloonText">
+    <w:name w:val="Balloon Text"/>
+    <w:basedOn w:val="Normal"/>
+    <w:link w:val="BalloonTextChar"/>
+    <w:rsid w:val="0059684B"/>
+    <w:rPr>
+      <w:rFonts w:ascii="Tahoma" w:hAnsi="Tahoma" w:cs="Tahoma"/>
+      <w:sz w:val="16"/>
+      <w:szCs w:val="16"/>
+    </w:rPr>
+  </w:style>
+  <w:style w:type="character" w:customStyle="1" w:styleId="BalloonTextChar">
+    <w:name w:val="Balloon Text Char"/>
+    <w:basedOn w:val="DefaultParagraphFont"/>
+    <w:link w:val="BalloonText"/>
+    <w:rsid w:val="0059684B"/>
+    <w:rPr>
+      <w:rFonts w:ascii="Tahoma" w:hAnsi="Tahoma" w:cs="Tahoma"/>
+      <w:sz w:val="16"/>
+      <w:szCs w:val="16"/>
+      <w:lang w:val="ru-RU" w:eastAsia="ru-RU"/>
+    </w:rPr>
+  </w:style>
+  <w:style w:type="table" w:styleId="TableGrid">
+    <w:name w:val="Table Grid"/>
+    <w:basedOn w:val="TableNormal"/>
+    <w:rsid w:val="0059684B"/>
+    <w:tblPr>
+      <w:tblBorders>
+        <w:top w:val="single" w:sz="4" w:space="0" w:color="auto"/>
+        <w:left w:val="single" w:sz="4" w:space="0" w:color="auto"/>
+        <w:bottom w:val="single" w:sz="4" w:space="0" w:color="auto"/>
+        <w:right w:val="single" w:sz="4" w:space="0" w:color="auto"/>
+        <w:insideH w:val="single" w:sz="4" w:space="0" w:color="auto"/>
+        <w:insideV w:val="single" w:sz="4" w:space="0" w:color="auto"/>
+      </w:tblBorders>
+    </w:tblPr>
   </w:style>
 </w:styles>
 </file>
@@ -1815,7 +2047,7 @@
   <a:extraClrSchemeLst/>
   <a:extLst>
     <a:ext uri="{05A4C25C-085E-4340-85A3-A5531E510DB2}">
-      <thm15:themeFamily xmlns:thm15="http://schemas.microsoft.com/office/thememl/2012/main" name="Office Theme" id="{62F939B6-93AF-4DB8-9C6B-D6C7DFDC589F}" vid="{4A3C46E8-61CC-4603-A589-7422A47A8E4A}"/>
+      <thm15:themeFamily xmlns:thm15="http://schemas.microsoft.com/office/thememl/2012/main" xmlns="" name="Office Theme" id="{62F939B6-93AF-4DB8-9C6B-D6C7DFDC589F}" vid="{4A3C46E8-61CC-4603-A589-7422A47A8E4A}"/>
     </a:ext>
   </a:extLst>
 </a:theme>

</xml_diff>